<commit_message>
# frontend handlers for input changes # logout view # refactor
</commit_message>
<xml_diff>
--- a/public/word/template-watermark.docx
+++ b/public/word/template-watermark.docx
@@ -1043,7 +1043,19 @@
                 <w:szCs w:val="24"/>
                 <w:u w:color="FFFFFF"/>
               </w:rPr>
-              <w:t xml:space="preserve">Wartość brutto </w:t>
+              <w:t xml:space="preserve">Cena </w:t>
+            </w:r>
+            <w:bookmarkStart w:id="0" w:name="_GoBack"/>
+            <w:bookmarkEnd w:id="0"/>
+            <w:r>
+              <w:rPr>
+                <w:b/>
+                <w:color w:val="000000" w:themeColor="text1"/>
+                <w:sz w:val="24"/>
+                <w:szCs w:val="24"/>
+                <w:u w:color="FFFFFF"/>
+              </w:rPr>
+              <w:t xml:space="preserve">brutto </w:t>
             </w:r>
           </w:p>
         </w:tc>
@@ -1609,8 +1621,6 @@
         </w:rPr>
         <w:tab/>
       </w:r>
-      <w:bookmarkStart w:id="0" w:name="_GoBack"/>
-      <w:bookmarkEnd w:id="0"/>
     </w:p>
     <w:p>
       <w:pPr>
@@ -1811,7 +1821,7 @@
               </wp:anchor>
             </w:drawing>
           </mc:Choice>
-          <mc:Fallback xmlns:cx2="http://schemas.microsoft.com/office/drawing/2015/10/21/chartex" xmlns:cx3="http://schemas.microsoft.com/office/drawing/2016/5/9/chartex" xmlns:cx4="http://schemas.microsoft.com/office/drawing/2016/5/10/chartex" xmlns:cx5="http://schemas.microsoft.com/office/drawing/2016/5/11/chartex" xmlns:cx6="http://schemas.microsoft.com/office/drawing/2016/5/12/chartex" xmlns:cx7="http://schemas.microsoft.com/office/drawing/2016/5/13/chartex" xmlns:cx8="http://schemas.microsoft.com/office/drawing/2016/5/14/chartex" xmlns:aink="http://schemas.microsoft.com/office/drawing/2016/ink" xmlns:am3d="http://schemas.microsoft.com/office/drawing/2017/model3d" xmlns:w16cex="http://schemas.microsoft.com/office/word/2018/wordml/cex" xmlns:w16cid="http://schemas.microsoft.com/office/word/2016/wordml/cid" xmlns:w16="http://schemas.microsoft.com/office/word/2018/wordml" xmlns:w16sdtdh="http://schemas.microsoft.com/office/word/2020/wordml/sdtdatahash">
+          <mc:Fallback xmlns:w16sdtdh="http://schemas.microsoft.com/office/word/2020/wordml/sdtdatahash" xmlns:w16="http://schemas.microsoft.com/office/word/2018/wordml" xmlns:w16cid="http://schemas.microsoft.com/office/word/2016/wordml/cid" xmlns:w16cex="http://schemas.microsoft.com/office/word/2018/wordml/cex" xmlns:am3d="http://schemas.microsoft.com/office/drawing/2017/model3d" xmlns:aink="http://schemas.microsoft.com/office/drawing/2016/ink" xmlns:cx8="http://schemas.microsoft.com/office/drawing/2016/5/14/chartex" xmlns:cx7="http://schemas.microsoft.com/office/drawing/2016/5/13/chartex" xmlns:cx6="http://schemas.microsoft.com/office/drawing/2016/5/12/chartex" xmlns:cx5="http://schemas.microsoft.com/office/drawing/2016/5/11/chartex" xmlns:cx4="http://schemas.microsoft.com/office/drawing/2016/5/10/chartex" xmlns:cx3="http://schemas.microsoft.com/office/drawing/2016/5/9/chartex" xmlns:cx2="http://schemas.microsoft.com/office/drawing/2015/10/21/chartex">
             <w:pict>
               <v:shapetype w14:anchorId="32CADB29" id="_x0000_t202" coordsize="21600,21600" o:spt="202" path="m,l,21600r21600,l21600,xe">
                 <v:stroke joinstyle="miter"/>
@@ -1903,7 +1913,7 @@
               </wp:anchor>
             </w:drawing>
           </mc:Choice>
-          <mc:Fallback xmlns:cx2="http://schemas.microsoft.com/office/drawing/2015/10/21/chartex" xmlns:cx3="http://schemas.microsoft.com/office/drawing/2016/5/9/chartex" xmlns:cx4="http://schemas.microsoft.com/office/drawing/2016/5/10/chartex" xmlns:cx5="http://schemas.microsoft.com/office/drawing/2016/5/11/chartex" xmlns:cx6="http://schemas.microsoft.com/office/drawing/2016/5/12/chartex" xmlns:cx7="http://schemas.microsoft.com/office/drawing/2016/5/13/chartex" xmlns:cx8="http://schemas.microsoft.com/office/drawing/2016/5/14/chartex" xmlns:aink="http://schemas.microsoft.com/office/drawing/2016/ink" xmlns:am3d="http://schemas.microsoft.com/office/drawing/2017/model3d" xmlns:w16cex="http://schemas.microsoft.com/office/word/2018/wordml/cex" xmlns:w16cid="http://schemas.microsoft.com/office/word/2016/wordml/cid" xmlns:w16="http://schemas.microsoft.com/office/word/2018/wordml" xmlns:w16sdtdh="http://schemas.microsoft.com/office/word/2020/wordml/sdtdatahash">
+          <mc:Fallback xmlns:w16sdtdh="http://schemas.microsoft.com/office/word/2020/wordml/sdtdatahash" xmlns:w16="http://schemas.microsoft.com/office/word/2018/wordml" xmlns:w16cid="http://schemas.microsoft.com/office/word/2016/wordml/cid" xmlns:w16cex="http://schemas.microsoft.com/office/word/2018/wordml/cex" xmlns:am3d="http://schemas.microsoft.com/office/drawing/2017/model3d" xmlns:aink="http://schemas.microsoft.com/office/drawing/2016/ink" xmlns:cx8="http://schemas.microsoft.com/office/drawing/2016/5/14/chartex" xmlns:cx7="http://schemas.microsoft.com/office/drawing/2016/5/13/chartex" xmlns:cx6="http://schemas.microsoft.com/office/drawing/2016/5/12/chartex" xmlns:cx5="http://schemas.microsoft.com/office/drawing/2016/5/11/chartex" xmlns:cx4="http://schemas.microsoft.com/office/drawing/2016/5/10/chartex" xmlns:cx3="http://schemas.microsoft.com/office/drawing/2016/5/9/chartex" xmlns:cx2="http://schemas.microsoft.com/office/drawing/2015/10/21/chartex">
             <w:pict>
               <v:shape w14:anchorId="4AA46EE5" id="_x0000_s1027" type="#_x0000_t202" style="position:absolute;left:0;text-align:left;margin-left:264.2pt;margin-top:36.5pt;width:239.3pt;height:76.3pt;z-index:251660288;visibility:visible;mso-wrap-style:square;mso-wrap-distance-left:12pt;mso-wrap-distance-top:12pt;mso-wrap-distance-right:12pt;mso-wrap-distance-bottom:12pt;mso-position-horizontal:absolute;mso-position-horizontal-relative:margin;mso-position-vertical:absolute;mso-position-vertical-relative:line;v-text-anchor:top" wrapcoords="-5 -14 21595 -14 21595 21586 -5 21586 -5 -14" o:gfxdata="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" filled="f" stroked="f" strokeweight="1pt">
                 <v:stroke miterlimit="4"/>
@@ -2046,6 +2056,7 @@
         <v:shape id="PowerPlusWaterMarkObject18268079" o:spid="_x0000_s2057" type="#_x0000_t136" style="position:absolute;margin-left:0;margin-top:0;width:729.6pt;height:107.4pt;rotation:315;z-index:-251655168;mso-position-horizontal:center;mso-position-horizontal-relative:margin;mso-position-vertical:center;mso-position-vertical-relative:margin" o:allowincell="f" fillcolor="#0070c0" stroked="f">
           <v:fill opacity=".5"/>
           <v:textpath style="font-family:&quot;Times New Roman&quot;;font-size:96pt" string="TAXAMO DEMO"/>
+          <w10:wrap anchorx="margin" anchory="margin"/>
         </v:shape>
       </w:pict>
     </w:r>
@@ -2091,6 +2102,7 @@
         <v:shape id="PowerPlusWaterMarkObject18268080" o:spid="_x0000_s2058" type="#_x0000_t136" style="position:absolute;margin-left:0;margin-top:0;width:729.6pt;height:107.4pt;rotation:315;z-index:-251653120;mso-position-horizontal:center;mso-position-horizontal-relative:margin;mso-position-vertical:center;mso-position-vertical-relative:margin" o:allowincell="f" fillcolor="#0070c0" stroked="f">
           <v:fill opacity=".5"/>
           <v:textpath style="font-family:&quot;Times New Roman&quot;;font-size:96pt" string="TAXAMO DEMO"/>
+          <w10:wrap anchorx="margin" anchory="margin"/>
         </v:shape>
       </w:pict>
     </w:r>
@@ -2136,6 +2148,7 @@
         <v:shape id="PowerPlusWaterMarkObject18268078" o:spid="_x0000_s2056" type="#_x0000_t136" style="position:absolute;margin-left:0;margin-top:0;width:729.6pt;height:107.4pt;rotation:315;z-index:-251657216;mso-position-horizontal:center;mso-position-horizontal-relative:margin;mso-position-vertical:center;mso-position-vertical-relative:margin" o:allowincell="f" fillcolor="#0070c0" stroked="f">
           <v:fill opacity=".5"/>
           <v:textpath style="font-family:&quot;Times New Roman&quot;;font-size:96pt" string="TAXAMO DEMO"/>
+          <w10:wrap anchorx="margin" anchory="margin"/>
         </v:shape>
       </w:pict>
     </w:r>

</xml_diff>